<commit_message>
Update Scripts and Test Samples
</commit_message>
<xml_diff>
--- a/IT107 Assignment.docx
+++ b/IT107 Assignment.docx
@@ -120,7 +120,7 @@
       <w:bookmarkStart w:name="_Int_kpUd3Ez8" w:id="404366360"/>
       <w:r>
         <w:rPr/>
-        <w:t>The annotations of these images are then carried out using Label Studio.</w:t>
+        <w:t>The annotations of these images are then carried out using Label Studio and exported as the Pascal VOC xml format.</w:t>
       </w:r>
       <w:bookmarkEnd w:id="404366360"/>
     </w:p>
@@ -132,12 +132,12 @@
         <w:rPr/>
         <w:t>The images, annotations and the source code files for the models are stored on GitHub (</w:t>
       </w:r>
-      <w:hyperlink r:id="R0859a4b39a2346e2">
+      <w:hyperlink r:id="R3d326b2bcd304a12">
         <w:r>
           <w:rPr>
             <w:rStyle w:val="Hyperlink"/>
           </w:rPr>
-          <w:t>https://github.com/sokonana/it107_assignment.git</w:t>
+          <w:t>https://github.com/sokonana/nyp-it107-assignment/</w:t>
         </w:r>
       </w:hyperlink>
       <w:r>
@@ -151,7 +151,7 @@
       </w:pPr>
       <w:r>
         <w:rPr/>
-        <w:t>Sample image of a Giant Panda</w:t>
+        <w:t>Sample annotation image of Giant Panda</w:t>
       </w:r>
     </w:p>
     <w:p>
@@ -208,7 +208,7 @@
       </w:pPr>
       <w:r>
         <w:rPr/>
-        <w:t>Sample image for Red Pandas</w:t>
+        <w:t>Sample annotation image for Red Pandas</w:t>
       </w:r>
     </w:p>
     <w:p>
@@ -1445,8 +1445,8 @@
       </w:pPr>
       <w:r>
         <w:drawing>
-          <wp:inline wp14:editId="6065A472" wp14:anchorId="3C485DD5">
-            <wp:extent cx="5886452" cy="3016806"/>
+          <wp:inline wp14:editId="2DE8D1D4" wp14:anchorId="3C485DD5">
+            <wp:extent cx="5886450" cy="3016806"/>
             <wp:effectExtent l="0" t="0" r="0" b="0"/>
             <wp:docPr id="2066679195" name="" title=""/>
             <wp:cNvGraphicFramePr>
@@ -1460,7 +1460,7 @@
                     <pic:cNvPicPr/>
                   </pic:nvPicPr>
                   <pic:blipFill>
-                    <a:blip r:embed="R6d735a25fa394746">
+                    <a:blip r:embed="Rbfc931f647bf436e">
                       <a:extLst xmlns:a="http://schemas.openxmlformats.org/drawingml/2006/main">
                         <a:ext xmlns:a="http://schemas.openxmlformats.org/drawingml/2006/main" uri="{28A0092B-C50C-407E-A947-70E740481C1C}">
                           <a14:useLocalDpi xmlns:a14="http://schemas.microsoft.com/office/drawing/2010/main" val="0"/>
@@ -1474,7 +1474,80 @@
                   <pic:spPr>
                     <a:xfrm rot="0" flipH="0" flipV="0">
                       <a:off x="0" y="0"/>
-                      <a:ext cx="5886452" cy="3016806"/>
+                      <a:ext cx="5886450" cy="3016806"/>
+                    </a:xfrm>
+                    <a:prstGeom prst="rect">
+                      <a:avLst/>
+                    </a:prstGeom>
+                  </pic:spPr>
+                </pic:pic>
+              </a:graphicData>
+            </a:graphic>
+          </wp:inline>
+        </w:drawing>
+      </w:r>
+    </w:p>
+    <w:p>
+      <w:pPr>
+        <w:pStyle w:val="Normal"/>
+        <w:bidi w:val="0"/>
+        <w:spacing w:before="0" w:beforeAutospacing="off" w:after="160" w:afterAutospacing="off" w:line="259" w:lineRule="auto"/>
+        <w:ind w:left="0" w:right="0"/>
+        <w:jc w:val="left"/>
+      </w:pPr>
+      <w:r>
+        <w:rPr/>
+        <w:t xml:space="preserve">Detection </w:t>
+      </w:r>
+      <w:r>
+        <w:rPr/>
+        <w:t>mAP</w:t>
+      </w:r>
+      <w:r>
+        <w:rPr/>
+        <w:t xml:space="preserve"> @0.5 for run1 &amp; run4 are at 1.0.</w:t>
+      </w:r>
+    </w:p>
+    <w:p>
+      <w:pPr>
+        <w:pStyle w:val="Normal"/>
+        <w:bidi w:val="0"/>
+        <w:spacing w:before="0" w:beforeAutospacing="off" w:after="160" w:afterAutospacing="off" w:line="259" w:lineRule="auto"/>
+        <w:ind w:left="0" w:right="0"/>
+        <w:jc w:val="left"/>
+      </w:pPr>
+      <w:r>
+        <w:drawing>
+          <wp:inline wp14:editId="7C48105B" wp14:anchorId="213B9CF2">
+            <wp:extent cx="3933825" cy="2991346"/>
+            <wp:effectExtent l="0" t="0" r="0" b="0"/>
+            <wp:docPr id="747838748" name="" title=""/>
+            <wp:cNvGraphicFramePr>
+              <a:graphicFrameLocks noChangeAspect="1"/>
+            </wp:cNvGraphicFramePr>
+            <a:graphic>
+              <a:graphicData uri="http://schemas.openxmlformats.org/drawingml/2006/picture">
+                <pic:pic>
+                  <pic:nvPicPr>
+                    <pic:cNvPr id="0" name=""/>
+                    <pic:cNvPicPr/>
+                  </pic:nvPicPr>
+                  <pic:blipFill>
+                    <a:blip r:embed="R899497d523074251">
+                      <a:extLst>
+                        <a:ext xmlns:a="http://schemas.openxmlformats.org/drawingml/2006/main" uri="{28A0092B-C50C-407E-A947-70E740481C1C}">
+                          <a14:useLocalDpi val="0"/>
+                        </a:ext>
+                      </a:extLst>
+                    </a:blip>
+                    <a:stretch>
+                      <a:fillRect/>
+                    </a:stretch>
+                  </pic:blipFill>
+                  <pic:spPr>
+                    <a:xfrm>
+                      <a:off x="0" y="0"/>
+                      <a:ext cx="3933825" cy="2991346"/>
                     </a:xfrm>
                     <a:prstGeom prst="rect">
                       <a:avLst/>

</xml_diff>